<commit_message>
btvn ứng dụng sử dụng JSP, Servlet, JDBC
</commit_message>
<xml_diff>
--- a/src/buoi14/bai_tap_ve_nha_buoi_14.docx
+++ b/src/buoi14/bai_tap_ve_nha_buoi_14.docx
@@ -11122,7 +11122,7 @@
         <w:br/>
       </w:r>
       <w:r>
-        <w:object w:dxaOrig="1508" w:dyaOrig="982" w14:anchorId="6A0A0E9A">
+        <w:object w:dxaOrig="1309" w:dyaOrig="850" w14:anchorId="6A0A0E9A">
           <v:shapetype id="_x0000_t75" coordsize="21600,21600" o:spt="75" o:preferrelative="t" path="m@4@5l@4@11@9@11@9@5xe" filled="f" stroked="f">
             <v:stroke joinstyle="miter"/>
             <v:formulas>
@@ -11142,10 +11142,10 @@
             <v:path o:extrusionok="f" gradientshapeok="t" o:connecttype="rect"/>
             <o:lock v:ext="edit" aspectratio="t"/>
           </v:shapetype>
-          <v:shape id="_x0000_i1030" type="#_x0000_t75" style="width:75.5pt;height:49pt" o:ole="">
+          <v:shape id="_x0000_i1030" type="#_x0000_t75" style="width:65.5pt;height:42.5pt" o:ole="">
             <v:imagedata r:id="rId6" o:title=""/>
           </v:shape>
-          <o:OLEObject Type="Embed" ProgID="Package" ShapeID="_x0000_i1030" DrawAspect="Icon" ObjectID="_1798476298" r:id="rId7"/>
+          <o:OLEObject Type="Embed" ProgID="Package" ShapeID="_x0000_i1030" DrawAspect="Icon" ObjectID="_1798524200" r:id="rId7"/>
         </w:object>
       </w:r>
     </w:p>
@@ -11534,7 +11534,7 @@
     <w:p>
       <w:r>
         <w:pict w14:anchorId="11FA03A4">
-          <v:rect id="_x0000_i1091" style="width:0;height:1.5pt" o:hralign="center" o:hrstd="t" o:hr="t" fillcolor="#a0a0a0" stroked="f"/>
+          <v:rect id="_x0000_i1031" style="width:0;height:1.5pt" o:hralign="center" o:hrstd="t" o:hr="t" fillcolor="#a0a0a0" stroked="f"/>
         </w:pict>
       </w:r>
     </w:p>
@@ -12351,7 +12351,7 @@
     <w:p>
       <w:r>
         <w:pict w14:anchorId="3F6A586F">
-          <v:rect id="_x0000_i1092" style="width:0;height:1.5pt" o:hralign="center" o:hrstd="t" o:hr="t" fillcolor="#a0a0a0" stroked="f"/>
+          <v:rect id="_x0000_i1032" style="width:0;height:1.5pt" o:hralign="center" o:hrstd="t" o:hr="t" fillcolor="#a0a0a0" stroked="f"/>
         </w:pict>
       </w:r>
     </w:p>
@@ -12624,7 +12624,7 @@
     <w:p>
       <w:r>
         <w:pict w14:anchorId="6DCF7A74">
-          <v:rect id="_x0000_i1093" style="width:0;height:1.5pt" o:hralign="center" o:hrstd="t" o:hr="t" fillcolor="#a0a0a0" stroked="f"/>
+          <v:rect id="_x0000_i1033" style="width:0;height:1.5pt" o:hralign="center" o:hrstd="t" o:hr="t" fillcolor="#a0a0a0" stroked="f"/>
         </w:pict>
       </w:r>
     </w:p>
@@ -13877,7 +13877,7 @@
     <w:p>
       <w:r>
         <w:pict w14:anchorId="4B99B611">
-          <v:rect id="_x0000_i1094" style="width:0;height:1.5pt" o:hralign="center" o:hrstd="t" o:hr="t" fillcolor="#a0a0a0" stroked="f"/>
+          <v:rect id="_x0000_i1034" style="width:0;height:1.5pt" o:hralign="center" o:hrstd="t" o:hr="t" fillcolor="#a0a0a0" stroked="f"/>
         </w:pict>
       </w:r>
     </w:p>
@@ -14417,7 +14417,7 @@
     <w:p>
       <w:r>
         <w:pict w14:anchorId="62EA82D0">
-          <v:rect id="_x0000_i1095" style="width:0;height:1.5pt" o:hralign="center" o:hrstd="t" o:hr="t" fillcolor="#a0a0a0" stroked="f"/>
+          <v:rect id="_x0000_i1035" style="width:0;height:1.5pt" o:hralign="center" o:hrstd="t" o:hr="t" fillcolor="#a0a0a0" stroked="f"/>
         </w:pict>
       </w:r>
     </w:p>
@@ -15328,13 +15328,8 @@
       </w:r>
       <w:proofErr w:type="spellEnd"/>
       <w:r>
-        <w:t xml:space="preserve"> </w:t>
-      </w:r>
-      <w:proofErr w:type="spellStart"/>
-      <w:r>
-        <w:t>hơn</w:t>
-      </w:r>
-      <w:proofErr w:type="spellEnd"/>
+        <w:t xml:space="preserve"> hơn</w:t>
+      </w:r>
     </w:p>
     <w:p/>
     <w:p>
@@ -16041,15 +16036,7 @@
       </w:r>
       <w:proofErr w:type="spellEnd"/>
       <w:r>
-        <w:t xml:space="preserve"> </w:t>
-      </w:r>
-      <w:proofErr w:type="spellStart"/>
-      <w:r>
-        <w:t>rs</w:t>
-      </w:r>
-      <w:proofErr w:type="spellEnd"/>
-      <w:r>
-        <w:t xml:space="preserve"> = </w:t>
+        <w:t xml:space="preserve"> rs = </w:t>
       </w:r>
       <w:proofErr w:type="spellStart"/>
       <w:r>
@@ -16956,7 +16943,7 @@
     <w:p>
       <w:r>
         <w:pict w14:anchorId="59A96131">
-          <v:rect id="_x0000_i1096" style="width:0;height:1.5pt" o:hralign="center" o:hrstd="t" o:hr="t" fillcolor="#a0a0a0" stroked="f"/>
+          <v:rect id="_x0000_i1036" style="width:0;height:1.5pt" o:hralign="center" o:hrstd="t" o:hr="t" fillcolor="#a0a0a0" stroked="f"/>
         </w:pict>
       </w:r>
     </w:p>
@@ -18038,15 +18025,7 @@
       </w:r>
       <w:proofErr w:type="spellEnd"/>
       <w:r>
-        <w:t>&gt;Employee ID&lt;/</w:t>
-      </w:r>
-      <w:proofErr w:type="spellStart"/>
-      <w:r>
-        <w:t>th</w:t>
-      </w:r>
-      <w:proofErr w:type="spellEnd"/>
-      <w:r>
-        <w:t>&gt;</w:t>
+        <w:t>&gt;Employee ID&lt;/th&gt;</w:t>
       </w:r>
     </w:p>
     <w:p>
@@ -18144,15 +18123,7 @@
       </w:r>
       <w:proofErr w:type="spellEnd"/>
       <w:r>
-        <w:t>&gt;Hire Date&lt;/</w:t>
-      </w:r>
-      <w:proofErr w:type="spellStart"/>
-      <w:r>
-        <w:t>th</w:t>
-      </w:r>
-      <w:proofErr w:type="spellEnd"/>
-      <w:r>
-        <w:t>&gt;</w:t>
+        <w:t>&gt;Hire Date&lt;/th&gt;</w:t>
       </w:r>
     </w:p>
     <w:p>
@@ -18848,7 +18819,7 @@
     <w:p>
       <w:r>
         <w:pict w14:anchorId="520289C3">
-          <v:rect id="_x0000_i1097" style="width:0;height:1.5pt" o:hralign="center" o:hrstd="t" o:hr="t" fillcolor="#a0a0a0" stroked="f"/>
+          <v:rect id="_x0000_i1037" style="width:0;height:1.5pt" o:hralign="center" o:hrstd="t" o:hr="t" fillcolor="#a0a0a0" stroked="f"/>
         </w:pict>
       </w:r>
     </w:p>
@@ -19205,7 +19176,7 @@
     <w:p>
       <w:r>
         <w:pict w14:anchorId="466BEC6F">
-          <v:rect id="_x0000_i1098" style="width:0;height:1.5pt" o:hralign="center" o:hrstd="t" o:hr="t" fillcolor="#a0a0a0" stroked="f"/>
+          <v:rect id="_x0000_i1038" style="width:0;height:1.5pt" o:hralign="center" o:hrstd="t" o:hr="t" fillcolor="#a0a0a0" stroked="f"/>
         </w:pict>
       </w:r>
     </w:p>
@@ -19940,7 +19911,7 @@
     <w:p>
       <w:r>
         <w:pict w14:anchorId="355A3C0F">
-          <v:rect id="_x0000_i1099" style="width:0;height:1.5pt" o:hralign="center" o:hrstd="t" o:hr="t" fillcolor="#a0a0a0" stroked="f"/>
+          <v:rect id="_x0000_i1039" style="width:0;height:1.5pt" o:hralign="center" o:hrstd="t" o:hr="t" fillcolor="#a0a0a0" stroked="f"/>
         </w:pict>
       </w:r>
     </w:p>
@@ -20709,7 +20680,7 @@
     <w:p>
       <w:r>
         <w:pict w14:anchorId="61BEEE34">
-          <v:rect id="_x0000_i1100" style="width:0;height:1.5pt" o:hralign="center" o:hrstd="t" o:hr="t" fillcolor="#a0a0a0" stroked="f"/>
+          <v:rect id="_x0000_i1040" style="width:0;height:1.5pt" o:hralign="center" o:hrstd="t" o:hr="t" fillcolor="#a0a0a0" stroked="f"/>
         </w:pict>
       </w:r>
     </w:p>
@@ -23740,6 +23711,7 @@
   <w:style w:type="character" w:default="1" w:styleId="DefaultParagraphFont">
     <w:name w:val="Default Paragraph Font"/>
     <w:uiPriority w:val="1"/>
+    <w:semiHidden/>
     <w:unhideWhenUsed/>
   </w:style>
   <w:style w:type="table" w:default="1" w:styleId="TableNormal">

</xml_diff>